<commit_message>
initial commit for lab1
</commit_message>
<xml_diff>
--- a/Lab Checkoff 1.docx
+++ b/Lab Checkoff 1.docx
@@ -21,7 +21,7 @@
         <w:rPr>
           <w:b/>
         </w:rPr>
-        <w:t>X</w:t>
+        <w:t>1</w:t>
       </w:r>
     </w:p>
     <w:p>
@@ -116,8 +116,16 @@
       </w:r>
     </w:p>
     <w:p>
-      <w:r>
-        <w:t>[Your link here]</w:t>
+      <w:hyperlink r:id="rId7" w:history="1">
+        <w:r>
+          <w:rPr>
+            <w:rStyle w:val="Hyperlink"/>
+          </w:rPr>
+          <w:t>https://youtu.be/5tIU4XrE66Y</w:t>
+        </w:r>
+      </w:hyperlink>
+      <w:r>
+        <w:t xml:space="preserve"> </w:t>
       </w:r>
     </w:p>
     <w:p/>
@@ -135,9 +143,14 @@
       </w:r>
     </w:p>
     <w:p>
-      <w:r>
-        <w:t>[Your link here]</w:t>
-      </w:r>
+      <w:hyperlink r:id="rId8" w:history="1">
+        <w:r>
+          <w:rPr>
+            <w:rStyle w:val="Hyperlink"/>
+          </w:rPr>
+          <w:t>https://github.com/rileychin/50.033-Game-Dev-Labs/tree/master/Lab%201</w:t>
+        </w:r>
+      </w:hyperlink>
     </w:p>
     <w:p/>
     <w:p>
@@ -150,27 +163,19 @@
         <w:rPr>
           <w:b/>
         </w:rPr>
-        <w:t>Describe what you have done to achieve the desired c</w:t>
+        <w:t>Describe what you have done to achieve the desired checkoff requirement for this lab:</w:t>
+      </w:r>
+    </w:p>
+    <w:p>
+      <w:r>
+        <w:t xml:space="preserve">[Your </w:t>
       </w:r>
       <w:r>
         <w:rPr>
           <w:b/>
         </w:rPr>
-        <w:t>heckoff requirement for this lab:</w:t>
-      </w:r>
-    </w:p>
-    <w:p>
-      <w:r>
-        <w:t xml:space="preserve">[Your </w:t>
-      </w:r>
-      <w:proofErr w:type="gramStart"/>
-      <w:r>
-        <w:rPr>
-          <w:b/>
-        </w:rPr>
         <w:t>high level</w:t>
       </w:r>
-      <w:proofErr w:type="gramEnd"/>
       <w:r>
         <w:t xml:space="preserve"> description here]</w:t>
       </w:r>
@@ -205,32 +210,178 @@
         </w:numPr>
       </w:pPr>
       <w:r>
-        <w:t xml:space="preserve">General modifications that you have done: </w:t>
-      </w:r>
-      <w:proofErr w:type="spellStart"/>
-      <w:proofErr w:type="gramStart"/>
-      <w:r>
-        <w:t>eg</w:t>
-      </w:r>
-      <w:proofErr w:type="spellEnd"/>
-      <w:proofErr w:type="gramEnd"/>
-      <w:r>
-        <w:t xml:space="preserve"> animating the en</w:t>
-      </w:r>
-      <w:r>
-        <w:t xml:space="preserve">emies, implementing FSM for the NPCs, etc. </w:t>
+        <w:t xml:space="preserve">General modifications that you have done: eg animating the enemies, implementing FSM for the NPCs, etc. </w:t>
       </w:r>
     </w:p>
     <w:p/>
+    <w:p>
+      <w:r>
+        <w:t>Implementation of the restart function was done with a simple SceneManager.LoadScene(0).</w:t>
+      </w:r>
+    </w:p>
     <w:p/>
+    <w:p>
+      <w:r>
+        <w:t xml:space="preserve">I first placed a restart text in the UI parent which is initially disabled as a prompt for the player to restart by pressing the ‘r’ key. </w:t>
+      </w:r>
+    </w:p>
+    <w:p>
+      <w:r>
+        <w:rPr>
+          <w:noProof/>
+        </w:rPr>
+        <w:drawing>
+          <wp:inline distT="0" distB="0" distL="0" distR="0" wp14:anchorId="2231EA0E" wp14:editId="6FECE9E8">
+            <wp:extent cx="3838575" cy="2066925"/>
+            <wp:effectExtent l="0" t="0" r="9525" b="9525"/>
+            <wp:docPr id="1" name="Picture 1" descr="Graphical user interface, text&#10;&#10;Description automatically generated"/>
+            <wp:cNvGraphicFramePr>
+              <a:graphicFrameLocks xmlns:a="http://schemas.openxmlformats.org/drawingml/2006/main" noChangeAspect="1"/>
+            </wp:cNvGraphicFramePr>
+            <a:graphic xmlns:a="http://schemas.openxmlformats.org/drawingml/2006/main">
+              <a:graphicData uri="http://schemas.openxmlformats.org/drawingml/2006/picture">
+                <pic:pic xmlns:pic="http://schemas.openxmlformats.org/drawingml/2006/picture">
+                  <pic:nvPicPr>
+                    <pic:cNvPr id="1" name="Picture 1" descr="Graphical user interface, text&#10;&#10;Description automatically generated"/>
+                    <pic:cNvPicPr/>
+                  </pic:nvPicPr>
+                  <pic:blipFill>
+                    <a:blip r:embed="rId9"/>
+                    <a:stretch>
+                      <a:fillRect/>
+                    </a:stretch>
+                  </pic:blipFill>
+                  <pic:spPr>
+                    <a:xfrm>
+                      <a:off x="0" y="0"/>
+                      <a:ext cx="3838575" cy="2066925"/>
+                    </a:xfrm>
+                    <a:prstGeom prst="rect">
+                      <a:avLst/>
+                    </a:prstGeom>
+                  </pic:spPr>
+                </pic:pic>
+              </a:graphicData>
+            </a:graphic>
+          </wp:inline>
+        </w:drawing>
+      </w:r>
+    </w:p>
     <w:p/>
+    <w:p>
+      <w:r>
+        <w:t xml:space="preserve">After instantiating the restartText object in PlayerController.cs, I added a restart mechanic using the following code. </w:t>
+      </w:r>
+    </w:p>
+    <w:p>
+      <w:r>
+        <w:rPr>
+          <w:noProof/>
+        </w:rPr>
+        <w:lastRenderedPageBreak/>
+        <w:drawing>
+          <wp:inline distT="0" distB="0" distL="0" distR="0" wp14:anchorId="34FBE7CF" wp14:editId="3EF8AE9D">
+            <wp:extent cx="3124200" cy="1219200"/>
+            <wp:effectExtent l="0" t="0" r="0" b="0"/>
+            <wp:docPr id="2" name="Picture 2" descr="Text&#10;&#10;Description automatically generated"/>
+            <wp:cNvGraphicFramePr>
+              <a:graphicFrameLocks xmlns:a="http://schemas.openxmlformats.org/drawingml/2006/main" noChangeAspect="1"/>
+            </wp:cNvGraphicFramePr>
+            <a:graphic xmlns:a="http://schemas.openxmlformats.org/drawingml/2006/main">
+              <a:graphicData uri="http://schemas.openxmlformats.org/drawingml/2006/picture">
+                <pic:pic xmlns:pic="http://schemas.openxmlformats.org/drawingml/2006/picture">
+                  <pic:nvPicPr>
+                    <pic:cNvPr id="2" name="Picture 2" descr="Text&#10;&#10;Description automatically generated"/>
+                    <pic:cNvPicPr/>
+                  </pic:nvPicPr>
+                  <pic:blipFill>
+                    <a:blip r:embed="rId10"/>
+                    <a:stretch>
+                      <a:fillRect/>
+                    </a:stretch>
+                  </pic:blipFill>
+                  <pic:spPr>
+                    <a:xfrm>
+                      <a:off x="0" y="0"/>
+                      <a:ext cx="3124200" cy="1219200"/>
+                    </a:xfrm>
+                    <a:prstGeom prst="rect">
+                      <a:avLst/>
+                    </a:prstGeom>
+                  </pic:spPr>
+                </pic:pic>
+              </a:graphicData>
+            </a:graphic>
+          </wp:inline>
+        </w:drawing>
+      </w:r>
+    </w:p>
+    <w:p>
+      <w:r>
+        <w:t>This would load the scene from the start.</w:t>
+      </w:r>
+    </w:p>
+    <w:p/>
+    <w:p>
+      <w:r>
+        <w:t xml:space="preserve">Mario dying was then handled by setting the Time.timescale to be 0.0f, which freezes the game to prevent further actions. </w:t>
+      </w:r>
+    </w:p>
+    <w:p>
+      <w:r>
+        <w:rPr>
+          <w:noProof/>
+        </w:rPr>
+        <w:drawing>
+          <wp:inline distT="0" distB="0" distL="0" distR="0" wp14:anchorId="2FE14A97" wp14:editId="155C6146">
+            <wp:extent cx="5733415" cy="1264285"/>
+            <wp:effectExtent l="0" t="0" r="635" b="0"/>
+            <wp:docPr id="3" name="Picture 3" descr="Text&#10;&#10;Description automatically generated"/>
+            <wp:cNvGraphicFramePr>
+              <a:graphicFrameLocks xmlns:a="http://schemas.openxmlformats.org/drawingml/2006/main" noChangeAspect="1"/>
+            </wp:cNvGraphicFramePr>
+            <a:graphic xmlns:a="http://schemas.openxmlformats.org/drawingml/2006/main">
+              <a:graphicData uri="http://schemas.openxmlformats.org/drawingml/2006/picture">
+                <pic:pic xmlns:pic="http://schemas.openxmlformats.org/drawingml/2006/picture">
+                  <pic:nvPicPr>
+                    <pic:cNvPr id="3" name="Picture 3" descr="Text&#10;&#10;Description automatically generated"/>
+                    <pic:cNvPicPr/>
+                  </pic:nvPicPr>
+                  <pic:blipFill>
+                    <a:blip r:embed="rId11"/>
+                    <a:stretch>
+                      <a:fillRect/>
+                    </a:stretch>
+                  </pic:blipFill>
+                  <pic:spPr>
+                    <a:xfrm>
+                      <a:off x="0" y="0"/>
+                      <a:ext cx="5733415" cy="1264285"/>
+                    </a:xfrm>
+                    <a:prstGeom prst="rect">
+                      <a:avLst/>
+                    </a:prstGeom>
+                  </pic:spPr>
+                </pic:pic>
+              </a:graphicData>
+            </a:graphic>
+          </wp:inline>
+        </w:drawing>
+      </w:r>
+    </w:p>
+    <w:p/>
+    <w:p>
+      <w:r>
+        <w:t>And that’s how I did the restart!</w:t>
+      </w:r>
+    </w:p>
     <w:sectPr>
-      <w:headerReference w:type="even" r:id="rId7"/>
-      <w:headerReference w:type="default" r:id="rId8"/>
-      <w:footerReference w:type="even" r:id="rId9"/>
-      <w:footerReference w:type="default" r:id="rId10"/>
-      <w:headerReference w:type="first" r:id="rId11"/>
-      <w:footerReference w:type="first" r:id="rId12"/>
+      <w:headerReference w:type="even" r:id="rId12"/>
+      <w:headerReference w:type="default" r:id="rId13"/>
+      <w:footerReference w:type="even" r:id="rId14"/>
+      <w:footerReference w:type="default" r:id="rId15"/>
+      <w:headerReference w:type="first" r:id="rId16"/>
+      <w:footerReference w:type="first" r:id="rId17"/>
       <w:pgSz w:w="11909" w:h="16834"/>
       <w:pgMar w:top="1440" w:right="1440" w:bottom="1440" w:left="1440" w:header="720" w:footer="720" w:gutter="0"/>
       <w:pgNumType w:start="1"/>
@@ -277,6 +428,12 @@
     </w:r>
     <w:r>
       <w:fldChar w:fldCharType="separate"/>
+    </w:r>
+    <w:r>
+      <w:rPr>
+        <w:noProof/>
+      </w:rPr>
+      <w:t>2</w:t>
     </w:r>
     <w:r>
       <w:fldChar w:fldCharType="end"/>
@@ -306,6 +463,12 @@
       <w:fldChar w:fldCharType="separate"/>
     </w:r>
     <w:r>
+      <w:rPr>
+        <w:noProof/>
+      </w:rPr>
+      <w:t>1</w:t>
+    </w:r>
+    <w:r>
       <w:fldChar w:fldCharType="end"/>
     </w:r>
   </w:p>
@@ -385,7 +548,7 @@
   <w:p>
     <w:r>
       <w:pict w14:anchorId="15F777C3">
-        <v:rect id="_x0000_i1028" style="width:0;height:1.5pt" o:hralign="center" o:hrstd="t" o:hr="t" fillcolor="#a0a0a0" stroked="f"/>
+        <v:rect id="_x0000_i1026" style="width:0;height:1.5pt" o:hralign="center" o:hrstd="t" o:hr="t" fillcolor="#a0a0a0" stroked="f"/>
       </w:pict>
     </w:r>
   </w:p>
@@ -409,7 +572,7 @@
     </w:r>
     <w:r>
       <w:pict w14:anchorId="741B4979">
-        <v:rect id="_x0000_i1026" style="width:0;height:1.5pt" o:hralign="center" o:hrstd="t" o:hr="t" fillcolor="#a0a0a0" stroked="f"/>
+        <v:rect id="_x0000_i1027" style="width:0;height:1.5pt" o:hralign="center" o:hrstd="t" o:hr="t" fillcolor="#a0a0a0" stroked="f"/>
       </w:pict>
     </w:r>
   </w:p>
@@ -443,7 +606,7 @@
     </w:pPr>
     <w:r>
       <w:pict w14:anchorId="2C853BC7">
-        <v:rect id="_x0000_i1027" style="width:0;height:1.5pt" o:hralign="center" o:hrstd="t" o:hr="t" fillcolor="#a0a0a0" stroked="f"/>
+        <v:rect id="_x0000_i1028" style="width:0;height:1.5pt" o:hralign="center" o:hrstd="t" o:hr="t" fillcolor="#a0a0a0" stroked="f"/>
       </w:pict>
     </w:r>
   </w:p>
@@ -1147,6 +1310,29 @@
       <w:szCs w:val="36"/>
     </w:rPr>
   </w:style>
+  <w:style w:type="character" w:styleId="Hyperlink">
+    <w:name w:val="Hyperlink"/>
+    <w:basedOn w:val="DefaultParagraphFont"/>
+    <w:uiPriority w:val="99"/>
+    <w:unhideWhenUsed/>
+    <w:rsid w:val="00511658"/>
+    <w:rPr>
+      <w:color w:val="0000FF" w:themeColor="hyperlink"/>
+      <w:u w:val="single"/>
+    </w:rPr>
+  </w:style>
+  <w:style w:type="character" w:styleId="UnresolvedMention">
+    <w:name w:val="Unresolved Mention"/>
+    <w:basedOn w:val="DefaultParagraphFont"/>
+    <w:uiPriority w:val="99"/>
+    <w:semiHidden/>
+    <w:unhideWhenUsed/>
+    <w:rsid w:val="00511658"/>
+    <w:rPr>
+      <w:color w:val="605E5C"/>
+      <w:shd w:val="clear" w:color="auto" w:fill="E1DFDD"/>
+    </w:rPr>
+  </w:style>
 </w:styles>
 </file>
 

</xml_diff>